<commit_message>
📝 Registro de auditoría y optimización completa de internacionalización - 29042025
</commit_message>
<xml_diff>
--- a/contexto_lector_global.docx
+++ b/contexto_lector_global.docx
@@ -875,6 +875,868 @@
         </w:rPr>
         <w:t>, y sirve de base para nuevas adiciones multilingües o ajustes finos posteriores.</w:t>
       </w:r>
+    </w:p>
+    <w:p>
+      <w:pPr>
+        <w:rPr>
+          <w:lang w:val="es-CO"/>
+        </w:rPr>
+      </w:pPr>
+      <w:r>
+        <w:rPr>
+          <w:lang w:val="es-CO"/>
+        </w:rPr>
+        <w:br w:type="page"/>
+      </w:r>
+    </w:p>
+    <w:p>
+      <w:pPr>
+        <w:rPr>
+          <w:lang w:val="es-CO"/>
+        </w:rPr>
+      </w:pPr>
+      <w:r>
+        <w:rPr>
+          <w:rFonts w:ascii="Segoe UI Emoji" w:hAnsi="Segoe UI Emoji" w:cs="Segoe UI Emoji"/>
+          <w:lang w:val="es-CO"/>
+        </w:rPr>
+        <w:t>📘</w:t>
+      </w:r>
+      <w:r>
+        <w:rPr>
+          <w:lang w:val="es-CO"/>
+        </w:rPr>
+        <w:t xml:space="preserve"> </w:t>
+      </w:r>
+      <w:r>
+        <w:rPr>
+          <w:b/>
+          <w:bCs/>
+          <w:lang w:val="es-CO"/>
+        </w:rPr>
+        <w:t xml:space="preserve">Auditoría de Internacionalización - Optimización de </w:t>
+      </w:r>
+      <w:proofErr w:type="gramStart"/>
+      <w:r>
+        <w:rPr>
+          <w:b/>
+          <w:bCs/>
+          <w:lang w:val="es-CO"/>
+        </w:rPr>
+        <w:t>Archivos .</w:t>
+      </w:r>
+      <w:proofErr w:type="spellStart"/>
+      <w:r>
+        <w:rPr>
+          <w:b/>
+          <w:bCs/>
+          <w:lang w:val="es-CO"/>
+        </w:rPr>
+        <w:t>arb</w:t>
+      </w:r>
+      <w:proofErr w:type="spellEnd"/>
+      <w:proofErr w:type="gramEnd"/>
+      <w:r>
+        <w:rPr>
+          <w:lang w:val="es-CO"/>
+        </w:rPr>
+        <w:br/>
+      </w:r>
+      <w:r>
+        <w:rPr>
+          <w:b/>
+          <w:bCs/>
+          <w:lang w:val="es-CO"/>
+        </w:rPr>
+        <w:t>Fecha de realización:</w:t>
+      </w:r>
+      <w:r>
+        <w:rPr>
+          <w:lang w:val="es-CO"/>
+        </w:rPr>
+        <w:t xml:space="preserve"> 29 de abril de 2025</w:t>
+      </w:r>
+    </w:p>
+    <w:p>
+      <w:pPr>
+        <w:rPr>
+          <w:lang w:val="es-CO"/>
+        </w:rPr>
+      </w:pPr>
+      <w:r>
+        <w:rPr>
+          <w:b/>
+          <w:bCs/>
+          <w:lang w:val="es-CO"/>
+        </w:rPr>
+        <w:t>Objetivo:</w:t>
+      </w:r>
+      <w:r>
+        <w:rPr>
+          <w:lang w:val="es-CO"/>
+        </w:rPr>
+        <w:br/>
+        <w:t xml:space="preserve">Verificar, optimizar y certificar la correcta estructura, contenido y codificación de todos los </w:t>
+      </w:r>
+      <w:proofErr w:type="gramStart"/>
+      <w:r>
+        <w:rPr>
+          <w:lang w:val="es-CO"/>
+        </w:rPr>
+        <w:t>archivos .</w:t>
+      </w:r>
+      <w:proofErr w:type="spellStart"/>
+      <w:r>
+        <w:rPr>
+          <w:lang w:val="es-CO"/>
+        </w:rPr>
+        <w:t>arb</w:t>
+      </w:r>
+      <w:proofErr w:type="spellEnd"/>
+      <w:proofErr w:type="gramEnd"/>
+      <w:r>
+        <w:rPr>
+          <w:lang w:val="es-CO"/>
+        </w:rPr>
+        <w:t xml:space="preserve"> de internacionalización del proyecto </w:t>
+      </w:r>
+      <w:r>
+        <w:rPr>
+          <w:b/>
+          <w:bCs/>
+          <w:lang w:val="es-CO"/>
+        </w:rPr>
+        <w:t>Lector Global</w:t>
+      </w:r>
+      <w:r>
+        <w:rPr>
+          <w:lang w:val="es-CO"/>
+        </w:rPr>
+        <w:t>, asegurando la máxima calidad profesional antes de futuras expansiones de idiomas o contenidos.</w:t>
+      </w:r>
+    </w:p>
+    <w:p>
+      <w:pPr>
+        <w:rPr>
+          <w:lang w:val="es-CO"/>
+        </w:rPr>
+      </w:pPr>
+      <w:r>
+        <w:rPr>
+          <w:b/>
+          <w:bCs/>
+          <w:lang w:val="es-CO"/>
+        </w:rPr>
+        <w:t>Archivos auditados:</w:t>
+      </w:r>
+    </w:p>
+    <w:p>
+      <w:pPr>
+        <w:numPr>
+          <w:ilvl w:val="0"/>
+          <w:numId w:val="11"/>
+        </w:numPr>
+        <w:rPr>
+          <w:lang w:val="es-CO"/>
+        </w:rPr>
+      </w:pPr>
+      <w:proofErr w:type="spellStart"/>
+      <w:r>
+        <w:rPr>
+          <w:lang w:val="es-CO"/>
+        </w:rPr>
+        <w:t>app_de.arb</w:t>
+      </w:r>
+      <w:proofErr w:type="spellEnd"/>
+      <w:r>
+        <w:rPr>
+          <w:lang w:val="es-CO"/>
+        </w:rPr>
+        <w:t xml:space="preserve"> (</w:t>
+      </w:r>
+      <w:proofErr w:type="gramStart"/>
+      <w:r>
+        <w:rPr>
+          <w:lang w:val="es-CO"/>
+        </w:rPr>
+        <w:t>Alemán</w:t>
+      </w:r>
+      <w:proofErr w:type="gramEnd"/>
+      <w:r>
+        <w:rPr>
+          <w:lang w:val="es-CO"/>
+        </w:rPr>
+        <w:t>)</w:t>
+      </w:r>
+    </w:p>
+    <w:p>
+      <w:pPr>
+        <w:numPr>
+          <w:ilvl w:val="0"/>
+          <w:numId w:val="11"/>
+        </w:numPr>
+        <w:rPr>
+          <w:lang w:val="es-CO"/>
+        </w:rPr>
+      </w:pPr>
+      <w:proofErr w:type="spellStart"/>
+      <w:r>
+        <w:rPr>
+          <w:lang w:val="es-CO"/>
+        </w:rPr>
+        <w:t>app_en.arb</w:t>
+      </w:r>
+      <w:proofErr w:type="spellEnd"/>
+      <w:r>
+        <w:rPr>
+          <w:lang w:val="es-CO"/>
+        </w:rPr>
+        <w:t xml:space="preserve"> (</w:t>
+      </w:r>
+      <w:proofErr w:type="gramStart"/>
+      <w:r>
+        <w:rPr>
+          <w:lang w:val="es-CO"/>
+        </w:rPr>
+        <w:t>Inglés</w:t>
+      </w:r>
+      <w:proofErr w:type="gramEnd"/>
+      <w:r>
+        <w:rPr>
+          <w:lang w:val="es-CO"/>
+        </w:rPr>
+        <w:t>)</w:t>
+      </w:r>
+    </w:p>
+    <w:p>
+      <w:pPr>
+        <w:numPr>
+          <w:ilvl w:val="0"/>
+          <w:numId w:val="11"/>
+        </w:numPr>
+        <w:rPr>
+          <w:lang w:val="es-CO"/>
+        </w:rPr>
+      </w:pPr>
+      <w:proofErr w:type="spellStart"/>
+      <w:r>
+        <w:rPr>
+          <w:lang w:val="es-CO"/>
+        </w:rPr>
+        <w:t>app_es.arb</w:t>
+      </w:r>
+      <w:proofErr w:type="spellEnd"/>
+      <w:r>
+        <w:rPr>
+          <w:lang w:val="es-CO"/>
+        </w:rPr>
+        <w:t xml:space="preserve"> (</w:t>
+      </w:r>
+      <w:proofErr w:type="gramStart"/>
+      <w:r>
+        <w:rPr>
+          <w:lang w:val="es-CO"/>
+        </w:rPr>
+        <w:t>Español</w:t>
+      </w:r>
+      <w:proofErr w:type="gramEnd"/>
+      <w:r>
+        <w:rPr>
+          <w:lang w:val="es-CO"/>
+        </w:rPr>
+        <w:t>)</w:t>
+      </w:r>
+    </w:p>
+    <w:p>
+      <w:pPr>
+        <w:numPr>
+          <w:ilvl w:val="0"/>
+          <w:numId w:val="11"/>
+        </w:numPr>
+        <w:rPr>
+          <w:lang w:val="es-CO"/>
+        </w:rPr>
+      </w:pPr>
+      <w:proofErr w:type="spellStart"/>
+      <w:r>
+        <w:rPr>
+          <w:lang w:val="es-CO"/>
+        </w:rPr>
+        <w:t>app_fr.arb</w:t>
+      </w:r>
+      <w:proofErr w:type="spellEnd"/>
+      <w:r>
+        <w:rPr>
+          <w:lang w:val="es-CO"/>
+        </w:rPr>
+        <w:t xml:space="preserve"> (</w:t>
+      </w:r>
+      <w:proofErr w:type="gramStart"/>
+      <w:r>
+        <w:rPr>
+          <w:lang w:val="es-CO"/>
+        </w:rPr>
+        <w:t>Francés</w:t>
+      </w:r>
+      <w:proofErr w:type="gramEnd"/>
+      <w:r>
+        <w:rPr>
+          <w:lang w:val="es-CO"/>
+        </w:rPr>
+        <w:t>)</w:t>
+      </w:r>
+    </w:p>
+    <w:p>
+      <w:pPr>
+        <w:numPr>
+          <w:ilvl w:val="0"/>
+          <w:numId w:val="11"/>
+        </w:numPr>
+        <w:rPr>
+          <w:lang w:val="es-CO"/>
+        </w:rPr>
+      </w:pPr>
+      <w:proofErr w:type="spellStart"/>
+      <w:r>
+        <w:rPr>
+          <w:lang w:val="es-CO"/>
+        </w:rPr>
+        <w:t>app_it.arb</w:t>
+      </w:r>
+      <w:proofErr w:type="spellEnd"/>
+      <w:r>
+        <w:rPr>
+          <w:lang w:val="es-CO"/>
+        </w:rPr>
+        <w:t xml:space="preserve"> (</w:t>
+      </w:r>
+      <w:proofErr w:type="gramStart"/>
+      <w:r>
+        <w:rPr>
+          <w:lang w:val="es-CO"/>
+        </w:rPr>
+        <w:t>Italiano</w:t>
+      </w:r>
+      <w:proofErr w:type="gramEnd"/>
+      <w:r>
+        <w:rPr>
+          <w:lang w:val="es-CO"/>
+        </w:rPr>
+        <w:t>)</w:t>
+      </w:r>
+    </w:p>
+    <w:p>
+      <w:pPr>
+        <w:numPr>
+          <w:ilvl w:val="0"/>
+          <w:numId w:val="11"/>
+        </w:numPr>
+        <w:rPr>
+          <w:lang w:val="es-CO"/>
+        </w:rPr>
+      </w:pPr>
+      <w:proofErr w:type="spellStart"/>
+      <w:r>
+        <w:rPr>
+          <w:lang w:val="es-CO"/>
+        </w:rPr>
+        <w:t>app_ja.arb</w:t>
+      </w:r>
+      <w:proofErr w:type="spellEnd"/>
+      <w:r>
+        <w:rPr>
+          <w:lang w:val="es-CO"/>
+        </w:rPr>
+        <w:t xml:space="preserve"> (</w:t>
+      </w:r>
+      <w:proofErr w:type="gramStart"/>
+      <w:r>
+        <w:rPr>
+          <w:lang w:val="es-CO"/>
+        </w:rPr>
+        <w:t>Japonés</w:t>
+      </w:r>
+      <w:proofErr w:type="gramEnd"/>
+      <w:r>
+        <w:rPr>
+          <w:lang w:val="es-CO"/>
+        </w:rPr>
+        <w:t>)</w:t>
+      </w:r>
+    </w:p>
+    <w:p>
+      <w:pPr>
+        <w:numPr>
+          <w:ilvl w:val="0"/>
+          <w:numId w:val="11"/>
+        </w:numPr>
+        <w:rPr>
+          <w:lang w:val="es-CO"/>
+        </w:rPr>
+      </w:pPr>
+      <w:proofErr w:type="spellStart"/>
+      <w:r>
+        <w:rPr>
+          <w:lang w:val="es-CO"/>
+        </w:rPr>
+        <w:t>app_pt.arb</w:t>
+      </w:r>
+      <w:proofErr w:type="spellEnd"/>
+      <w:r>
+        <w:rPr>
+          <w:lang w:val="es-CO"/>
+        </w:rPr>
+        <w:t xml:space="preserve"> (</w:t>
+      </w:r>
+      <w:proofErr w:type="gramStart"/>
+      <w:r>
+        <w:rPr>
+          <w:lang w:val="es-CO"/>
+        </w:rPr>
+        <w:t>Portugués</w:t>
+      </w:r>
+      <w:proofErr w:type="gramEnd"/>
+      <w:r>
+        <w:rPr>
+          <w:lang w:val="es-CO"/>
+        </w:rPr>
+        <w:t>)</w:t>
+      </w:r>
+    </w:p>
+    <w:p>
+      <w:pPr>
+        <w:numPr>
+          <w:ilvl w:val="0"/>
+          <w:numId w:val="11"/>
+        </w:numPr>
+        <w:rPr>
+          <w:lang w:val="es-CO"/>
+        </w:rPr>
+      </w:pPr>
+      <w:proofErr w:type="spellStart"/>
+      <w:r>
+        <w:rPr>
+          <w:lang w:val="es-CO"/>
+        </w:rPr>
+        <w:t>app_ru.arb</w:t>
+      </w:r>
+      <w:proofErr w:type="spellEnd"/>
+      <w:r>
+        <w:rPr>
+          <w:lang w:val="es-CO"/>
+        </w:rPr>
+        <w:t xml:space="preserve"> (</w:t>
+      </w:r>
+      <w:proofErr w:type="gramStart"/>
+      <w:r>
+        <w:rPr>
+          <w:lang w:val="es-CO"/>
+        </w:rPr>
+        <w:t>Ruso</w:t>
+      </w:r>
+      <w:proofErr w:type="gramEnd"/>
+      <w:r>
+        <w:rPr>
+          <w:lang w:val="es-CO"/>
+        </w:rPr>
+        <w:t>)</w:t>
+      </w:r>
+    </w:p>
+    <w:p>
+      <w:pPr>
+        <w:numPr>
+          <w:ilvl w:val="0"/>
+          <w:numId w:val="11"/>
+        </w:numPr>
+        <w:rPr>
+          <w:lang w:val="es-CO"/>
+        </w:rPr>
+      </w:pPr>
+      <w:proofErr w:type="spellStart"/>
+      <w:r>
+        <w:rPr>
+          <w:lang w:val="es-CO"/>
+        </w:rPr>
+        <w:t>app_zh.arb</w:t>
+      </w:r>
+      <w:proofErr w:type="spellEnd"/>
+      <w:r>
+        <w:rPr>
+          <w:lang w:val="es-CO"/>
+        </w:rPr>
+        <w:t xml:space="preserve"> (</w:t>
+      </w:r>
+      <w:proofErr w:type="gramStart"/>
+      <w:r>
+        <w:rPr>
+          <w:lang w:val="es-CO"/>
+        </w:rPr>
+        <w:t>Chino</w:t>
+      </w:r>
+      <w:proofErr w:type="gramEnd"/>
+      <w:r>
+        <w:rPr>
+          <w:lang w:val="es-CO"/>
+        </w:rPr>
+        <w:t>)</w:t>
+      </w:r>
+    </w:p>
+    <w:p>
+      <w:pPr>
+        <w:rPr>
+          <w:lang w:val="es-CO"/>
+        </w:rPr>
+      </w:pPr>
+      <w:r>
+        <w:rPr>
+          <w:b/>
+          <w:bCs/>
+          <w:lang w:val="es-CO"/>
+        </w:rPr>
+        <w:t>Resultados:</w:t>
+      </w:r>
+    </w:p>
+    <w:p>
+      <w:pPr>
+        <w:numPr>
+          <w:ilvl w:val="0"/>
+          <w:numId w:val="12"/>
+        </w:numPr>
+        <w:rPr>
+          <w:lang w:val="es-CO"/>
+        </w:rPr>
+      </w:pPr>
+      <w:r>
+        <w:rPr>
+          <w:lang w:val="es-CO"/>
+        </w:rPr>
+        <w:t xml:space="preserve">Formato de todos los archivos: </w:t>
+      </w:r>
+      <w:r>
+        <w:rPr>
+          <w:rFonts w:ascii="Segoe UI Emoji" w:hAnsi="Segoe UI Emoji" w:cs="Segoe UI Emoji"/>
+          <w:lang w:val="es-CO"/>
+        </w:rPr>
+        <w:t>✅</w:t>
+      </w:r>
+      <w:r>
+        <w:rPr>
+          <w:lang w:val="es-CO"/>
+        </w:rPr>
+        <w:t xml:space="preserve"> JSON v</w:t>
+      </w:r>
+      <w:r>
+        <w:rPr>
+          <w:rFonts w:cs="Courier New"/>
+          <w:lang w:val="es-CO"/>
+        </w:rPr>
+        <w:t>á</w:t>
+      </w:r>
+      <w:r>
+        <w:rPr>
+          <w:lang w:val="es-CO"/>
+        </w:rPr>
+        <w:t>lido.</w:t>
+      </w:r>
+    </w:p>
+    <w:p>
+      <w:pPr>
+        <w:numPr>
+          <w:ilvl w:val="0"/>
+          <w:numId w:val="12"/>
+        </w:numPr>
+        <w:rPr>
+          <w:lang w:val="es-CO"/>
+        </w:rPr>
+      </w:pPr>
+      <w:r>
+        <w:rPr>
+          <w:lang w:val="es-CO"/>
+        </w:rPr>
+        <w:t>Claves (</w:t>
+      </w:r>
+      <w:proofErr w:type="spellStart"/>
+      <w:r>
+        <w:rPr>
+          <w:lang w:val="es-CO"/>
+        </w:rPr>
+        <w:t>keys</w:t>
+      </w:r>
+      <w:proofErr w:type="spellEnd"/>
+      <w:r>
+        <w:rPr>
+          <w:lang w:val="es-CO"/>
+        </w:rPr>
+        <w:t xml:space="preserve">) en todos los idiomas: </w:t>
+      </w:r>
+      <w:r>
+        <w:rPr>
+          <w:rFonts w:ascii="Segoe UI Emoji" w:hAnsi="Segoe UI Emoji" w:cs="Segoe UI Emoji"/>
+          <w:lang w:val="es-CO"/>
+        </w:rPr>
+        <w:t>✅</w:t>
+      </w:r>
+      <w:r>
+        <w:rPr>
+          <w:lang w:val="es-CO"/>
+        </w:rPr>
+        <w:t xml:space="preserve"> Completas y consistentes.</w:t>
+      </w:r>
+    </w:p>
+    <w:p>
+      <w:pPr>
+        <w:numPr>
+          <w:ilvl w:val="0"/>
+          <w:numId w:val="12"/>
+        </w:numPr>
+        <w:rPr>
+          <w:lang w:val="es-CO"/>
+        </w:rPr>
+      </w:pPr>
+      <w:r>
+        <w:rPr>
+          <w:lang w:val="es-CO"/>
+        </w:rPr>
+        <w:t xml:space="preserve">Traducciones: </w:t>
+      </w:r>
+      <w:r>
+        <w:rPr>
+          <w:rFonts w:ascii="Segoe UI Emoji" w:hAnsi="Segoe UI Emoji" w:cs="Segoe UI Emoji"/>
+          <w:lang w:val="es-CO"/>
+        </w:rPr>
+        <w:t>✅</w:t>
+      </w:r>
+      <w:r>
+        <w:rPr>
+          <w:lang w:val="es-CO"/>
+        </w:rPr>
+        <w:t xml:space="preserve"> Apropiadas y correctas culturalmente.</w:t>
+      </w:r>
+    </w:p>
+    <w:p>
+      <w:pPr>
+        <w:numPr>
+          <w:ilvl w:val="0"/>
+          <w:numId w:val="12"/>
+        </w:numPr>
+        <w:rPr>
+          <w:lang w:val="es-CO"/>
+        </w:rPr>
+      </w:pPr>
+      <w:r>
+        <w:rPr>
+          <w:lang w:val="es-CO"/>
+        </w:rPr>
+        <w:t xml:space="preserve">Codificación: </w:t>
+      </w:r>
+      <w:r>
+        <w:rPr>
+          <w:rFonts w:ascii="Segoe UI Emoji" w:hAnsi="Segoe UI Emoji" w:cs="Segoe UI Emoji"/>
+          <w:lang w:val="es-CO"/>
+        </w:rPr>
+        <w:t>✅</w:t>
+      </w:r>
+      <w:r>
+        <w:rPr>
+          <w:lang w:val="es-CO"/>
+        </w:rPr>
+        <w:t xml:space="preserve"> Sin errores en caracteres especiales, acentos o ideogramas.</w:t>
+      </w:r>
+    </w:p>
+    <w:p>
+      <w:pPr>
+        <w:numPr>
+          <w:ilvl w:val="0"/>
+          <w:numId w:val="12"/>
+        </w:numPr>
+        <w:rPr>
+          <w:lang w:val="es-CO"/>
+        </w:rPr>
+      </w:pPr>
+      <w:r>
+        <w:rPr>
+          <w:lang w:val="es-CO"/>
+        </w:rPr>
+        <w:t xml:space="preserve">Estilo: </w:t>
+      </w:r>
+      <w:r>
+        <w:rPr>
+          <w:rFonts w:ascii="Segoe UI Emoji" w:hAnsi="Segoe UI Emoji" w:cs="Segoe UI Emoji"/>
+          <w:lang w:val="es-CO"/>
+        </w:rPr>
+        <w:t>✅</w:t>
+      </w:r>
+      <w:r>
+        <w:rPr>
+          <w:lang w:val="es-CO"/>
+        </w:rPr>
+        <w:t xml:space="preserve"> Coherente (uso uniforme de comillas dobles en todos los archivos).</w:t>
+      </w:r>
+    </w:p>
+    <w:p>
+      <w:pPr>
+        <w:numPr>
+          <w:ilvl w:val="0"/>
+          <w:numId w:val="12"/>
+        </w:numPr>
+        <w:rPr>
+          <w:lang w:val="es-CO"/>
+        </w:rPr>
+      </w:pPr>
+      <w:r>
+        <w:rPr>
+          <w:lang w:val="es-CO"/>
+        </w:rPr>
+        <w:t xml:space="preserve">Fechas: </w:t>
+      </w:r>
+      <w:r>
+        <w:rPr>
+          <w:rFonts w:ascii="Segoe UI Emoji" w:hAnsi="Segoe UI Emoji" w:cs="Segoe UI Emoji"/>
+          <w:lang w:val="es-CO"/>
+        </w:rPr>
+        <w:t>✅</w:t>
+      </w:r>
+      <w:r>
+        <w:rPr>
+          <w:lang w:val="es-CO"/>
+        </w:rPr>
+        <w:t xml:space="preserve"> Correctamente adaptadas al formato de cada idioma.</w:t>
+      </w:r>
+    </w:p>
+    <w:p>
+      <w:pPr>
+        <w:rPr>
+          <w:lang w:val="es-CO"/>
+        </w:rPr>
+      </w:pPr>
+      <w:r>
+        <w:rPr>
+          <w:b/>
+          <w:bCs/>
+          <w:lang w:val="es-CO"/>
+        </w:rPr>
+        <w:t>Conclusión:</w:t>
+      </w:r>
+      <w:r>
+        <w:rPr>
+          <w:lang w:val="es-CO"/>
+        </w:rPr>
+        <w:t xml:space="preserve"> La base multilingüe de </w:t>
+      </w:r>
+      <w:r>
+        <w:rPr>
+          <w:b/>
+          <w:bCs/>
+          <w:lang w:val="es-CO"/>
+        </w:rPr>
+        <w:t>Lector Global</w:t>
+      </w:r>
+      <w:r>
+        <w:rPr>
+          <w:lang w:val="es-CO"/>
+        </w:rPr>
+        <w:t xml:space="preserve"> está optimizada, profesionalmente estructurada y lista para:</w:t>
+      </w:r>
+    </w:p>
+    <w:p>
+      <w:pPr>
+        <w:numPr>
+          <w:ilvl w:val="0"/>
+          <w:numId w:val="13"/>
+        </w:numPr>
+        <w:rPr>
+          <w:lang w:val="es-CO"/>
+        </w:rPr>
+      </w:pPr>
+      <w:r>
+        <w:rPr>
+          <w:lang w:val="es-CO"/>
+        </w:rPr>
+        <w:t>Escalar a nuevos idiomas futuros.</w:t>
+      </w:r>
+    </w:p>
+    <w:p>
+      <w:pPr>
+        <w:numPr>
+          <w:ilvl w:val="0"/>
+          <w:numId w:val="13"/>
+        </w:numPr>
+        <w:rPr>
+          <w:lang w:val="es-CO"/>
+        </w:rPr>
+      </w:pPr>
+      <w:r>
+        <w:rPr>
+          <w:lang w:val="es-CO"/>
+        </w:rPr>
+        <w:t>Evitar problemas de codificación o traducción en versiones de producción.</w:t>
+      </w:r>
+    </w:p>
+    <w:p>
+      <w:pPr>
+        <w:numPr>
+          <w:ilvl w:val="0"/>
+          <w:numId w:val="13"/>
+        </w:numPr>
+        <w:rPr>
+          <w:lang w:val="es-CO"/>
+        </w:rPr>
+      </w:pPr>
+      <w:r>
+        <w:rPr>
+          <w:lang w:val="es-CO"/>
+        </w:rPr>
+        <w:t>Asegurar la mejor experiencia de usuario internacional desde esta versión en adelante.</w:t>
+      </w:r>
+    </w:p>
+    <w:p>
+      <w:pPr>
+        <w:rPr>
+          <w:lang w:val="es-CO"/>
+        </w:rPr>
+      </w:pPr>
+      <w:r>
+        <w:rPr>
+          <w:rFonts w:ascii="Segoe UI Emoji" w:hAnsi="Segoe UI Emoji" w:cs="Segoe UI Emoji"/>
+          <w:lang w:val="es-CO"/>
+        </w:rPr>
+        <w:t>🔵</w:t>
+      </w:r>
+      <w:r>
+        <w:rPr>
+          <w:lang w:val="es-CO"/>
+        </w:rPr>
+        <w:t xml:space="preserve"> </w:t>
+      </w:r>
+      <w:r>
+        <w:rPr>
+          <w:b/>
+          <w:bCs/>
+          <w:lang w:val="es-CO"/>
+        </w:rPr>
+        <w:t>Estado general:</w:t>
+      </w:r>
+      <w:r>
+        <w:rPr>
+          <w:lang w:val="es-CO"/>
+        </w:rPr>
+        <w:br/>
+      </w:r>
+      <w:r>
+        <w:rPr>
+          <w:b/>
+          <w:bCs/>
+          <w:lang w:val="es-CO"/>
+        </w:rPr>
+        <w:t>Internacionalización de alta calidad verificada y consolidada.</w:t>
+      </w:r>
+    </w:p>
+    <w:p>
+      <w:pPr>
+        <w:rPr>
+          <w:lang w:val="es-CO"/>
+        </w:rPr>
+      </w:pPr>
     </w:p>
     <w:p>
       <w:pPr>
@@ -1070,6 +1932,453 @@
     <w:nsid w:val="0EB5734F"/>
     <w:multiLevelType w:val="multilevel"/>
     <w:tmpl w:val="DE002566"/>
+    <w:lvl w:ilvl="0">
+      <w:start w:val="1"/>
+      <w:numFmt w:val="bullet"/>
+      <w:lvlText w:val=""/>
+      <w:lvlJc w:val="left"/>
+      <w:pPr>
+        <w:tabs>
+          <w:tab w:val="num" w:pos="720"/>
+        </w:tabs>
+        <w:ind w:left="720" w:hanging="360"/>
+      </w:pPr>
+      <w:rPr>
+        <w:rFonts w:ascii="Symbol" w:hAnsi="Symbol" w:hint="default"/>
+        <w:sz w:val="20"/>
+      </w:rPr>
+    </w:lvl>
+    <w:lvl w:ilvl="1" w:tentative="1">
+      <w:start w:val="1"/>
+      <w:numFmt w:val="bullet"/>
+      <w:lvlText w:val="o"/>
+      <w:lvlJc w:val="left"/>
+      <w:pPr>
+        <w:tabs>
+          <w:tab w:val="num" w:pos="1440"/>
+        </w:tabs>
+        <w:ind w:left="1440" w:hanging="360"/>
+      </w:pPr>
+      <w:rPr>
+        <w:rFonts w:ascii="Courier New" w:hAnsi="Courier New" w:hint="default"/>
+        <w:sz w:val="20"/>
+      </w:rPr>
+    </w:lvl>
+    <w:lvl w:ilvl="2" w:tentative="1">
+      <w:start w:val="1"/>
+      <w:numFmt w:val="bullet"/>
+      <w:lvlText w:val=""/>
+      <w:lvlJc w:val="left"/>
+      <w:pPr>
+        <w:tabs>
+          <w:tab w:val="num" w:pos="2160"/>
+        </w:tabs>
+        <w:ind w:left="2160" w:hanging="360"/>
+      </w:pPr>
+      <w:rPr>
+        <w:rFonts w:ascii="Wingdings" w:hAnsi="Wingdings" w:hint="default"/>
+        <w:sz w:val="20"/>
+      </w:rPr>
+    </w:lvl>
+    <w:lvl w:ilvl="3" w:tentative="1">
+      <w:start w:val="1"/>
+      <w:numFmt w:val="bullet"/>
+      <w:lvlText w:val=""/>
+      <w:lvlJc w:val="left"/>
+      <w:pPr>
+        <w:tabs>
+          <w:tab w:val="num" w:pos="2880"/>
+        </w:tabs>
+        <w:ind w:left="2880" w:hanging="360"/>
+      </w:pPr>
+      <w:rPr>
+        <w:rFonts w:ascii="Wingdings" w:hAnsi="Wingdings" w:hint="default"/>
+        <w:sz w:val="20"/>
+      </w:rPr>
+    </w:lvl>
+    <w:lvl w:ilvl="4" w:tentative="1">
+      <w:start w:val="1"/>
+      <w:numFmt w:val="bullet"/>
+      <w:lvlText w:val=""/>
+      <w:lvlJc w:val="left"/>
+      <w:pPr>
+        <w:tabs>
+          <w:tab w:val="num" w:pos="3600"/>
+        </w:tabs>
+        <w:ind w:left="3600" w:hanging="360"/>
+      </w:pPr>
+      <w:rPr>
+        <w:rFonts w:ascii="Wingdings" w:hAnsi="Wingdings" w:hint="default"/>
+        <w:sz w:val="20"/>
+      </w:rPr>
+    </w:lvl>
+    <w:lvl w:ilvl="5" w:tentative="1">
+      <w:start w:val="1"/>
+      <w:numFmt w:val="bullet"/>
+      <w:lvlText w:val=""/>
+      <w:lvlJc w:val="left"/>
+      <w:pPr>
+        <w:tabs>
+          <w:tab w:val="num" w:pos="4320"/>
+        </w:tabs>
+        <w:ind w:left="4320" w:hanging="360"/>
+      </w:pPr>
+      <w:rPr>
+        <w:rFonts w:ascii="Wingdings" w:hAnsi="Wingdings" w:hint="default"/>
+        <w:sz w:val="20"/>
+      </w:rPr>
+    </w:lvl>
+    <w:lvl w:ilvl="6" w:tentative="1">
+      <w:start w:val="1"/>
+      <w:numFmt w:val="bullet"/>
+      <w:lvlText w:val=""/>
+      <w:lvlJc w:val="left"/>
+      <w:pPr>
+        <w:tabs>
+          <w:tab w:val="num" w:pos="5040"/>
+        </w:tabs>
+        <w:ind w:left="5040" w:hanging="360"/>
+      </w:pPr>
+      <w:rPr>
+        <w:rFonts w:ascii="Wingdings" w:hAnsi="Wingdings" w:hint="default"/>
+        <w:sz w:val="20"/>
+      </w:rPr>
+    </w:lvl>
+    <w:lvl w:ilvl="7" w:tentative="1">
+      <w:start w:val="1"/>
+      <w:numFmt w:val="bullet"/>
+      <w:lvlText w:val=""/>
+      <w:lvlJc w:val="left"/>
+      <w:pPr>
+        <w:tabs>
+          <w:tab w:val="num" w:pos="5760"/>
+        </w:tabs>
+        <w:ind w:left="5760" w:hanging="360"/>
+      </w:pPr>
+      <w:rPr>
+        <w:rFonts w:ascii="Wingdings" w:hAnsi="Wingdings" w:hint="default"/>
+        <w:sz w:val="20"/>
+      </w:rPr>
+    </w:lvl>
+    <w:lvl w:ilvl="8" w:tentative="1">
+      <w:start w:val="1"/>
+      <w:numFmt w:val="bullet"/>
+      <w:lvlText w:val=""/>
+      <w:lvlJc w:val="left"/>
+      <w:pPr>
+        <w:tabs>
+          <w:tab w:val="num" w:pos="6480"/>
+        </w:tabs>
+        <w:ind w:left="6480" w:hanging="360"/>
+      </w:pPr>
+      <w:rPr>
+        <w:rFonts w:ascii="Wingdings" w:hAnsi="Wingdings" w:hint="default"/>
+        <w:sz w:val="20"/>
+      </w:rPr>
+    </w:lvl>
+  </w:abstractNum>
+  <w:abstractNum w:abstractNumId="10" w15:restartNumberingAfterBreak="0">
+    <w:nsid w:val="32A94BC6"/>
+    <w:multiLevelType w:val="multilevel"/>
+    <w:tmpl w:val="455C365C"/>
+    <w:lvl w:ilvl="0">
+      <w:start w:val="1"/>
+      <w:numFmt w:val="bullet"/>
+      <w:lvlText w:val=""/>
+      <w:lvlJc w:val="left"/>
+      <w:pPr>
+        <w:tabs>
+          <w:tab w:val="num" w:pos="720"/>
+        </w:tabs>
+        <w:ind w:left="720" w:hanging="360"/>
+      </w:pPr>
+      <w:rPr>
+        <w:rFonts w:ascii="Symbol" w:hAnsi="Symbol" w:hint="default"/>
+        <w:sz w:val="20"/>
+      </w:rPr>
+    </w:lvl>
+    <w:lvl w:ilvl="1" w:tentative="1">
+      <w:start w:val="1"/>
+      <w:numFmt w:val="bullet"/>
+      <w:lvlText w:val="o"/>
+      <w:lvlJc w:val="left"/>
+      <w:pPr>
+        <w:tabs>
+          <w:tab w:val="num" w:pos="1440"/>
+        </w:tabs>
+        <w:ind w:left="1440" w:hanging="360"/>
+      </w:pPr>
+      <w:rPr>
+        <w:rFonts w:ascii="Courier New" w:hAnsi="Courier New" w:hint="default"/>
+        <w:sz w:val="20"/>
+      </w:rPr>
+    </w:lvl>
+    <w:lvl w:ilvl="2" w:tentative="1">
+      <w:start w:val="1"/>
+      <w:numFmt w:val="bullet"/>
+      <w:lvlText w:val=""/>
+      <w:lvlJc w:val="left"/>
+      <w:pPr>
+        <w:tabs>
+          <w:tab w:val="num" w:pos="2160"/>
+        </w:tabs>
+        <w:ind w:left="2160" w:hanging="360"/>
+      </w:pPr>
+      <w:rPr>
+        <w:rFonts w:ascii="Wingdings" w:hAnsi="Wingdings" w:hint="default"/>
+        <w:sz w:val="20"/>
+      </w:rPr>
+    </w:lvl>
+    <w:lvl w:ilvl="3" w:tentative="1">
+      <w:start w:val="1"/>
+      <w:numFmt w:val="bullet"/>
+      <w:lvlText w:val=""/>
+      <w:lvlJc w:val="left"/>
+      <w:pPr>
+        <w:tabs>
+          <w:tab w:val="num" w:pos="2880"/>
+        </w:tabs>
+        <w:ind w:left="2880" w:hanging="360"/>
+      </w:pPr>
+      <w:rPr>
+        <w:rFonts w:ascii="Wingdings" w:hAnsi="Wingdings" w:hint="default"/>
+        <w:sz w:val="20"/>
+      </w:rPr>
+    </w:lvl>
+    <w:lvl w:ilvl="4" w:tentative="1">
+      <w:start w:val="1"/>
+      <w:numFmt w:val="bullet"/>
+      <w:lvlText w:val=""/>
+      <w:lvlJc w:val="left"/>
+      <w:pPr>
+        <w:tabs>
+          <w:tab w:val="num" w:pos="3600"/>
+        </w:tabs>
+        <w:ind w:left="3600" w:hanging="360"/>
+      </w:pPr>
+      <w:rPr>
+        <w:rFonts w:ascii="Wingdings" w:hAnsi="Wingdings" w:hint="default"/>
+        <w:sz w:val="20"/>
+      </w:rPr>
+    </w:lvl>
+    <w:lvl w:ilvl="5" w:tentative="1">
+      <w:start w:val="1"/>
+      <w:numFmt w:val="bullet"/>
+      <w:lvlText w:val=""/>
+      <w:lvlJc w:val="left"/>
+      <w:pPr>
+        <w:tabs>
+          <w:tab w:val="num" w:pos="4320"/>
+        </w:tabs>
+        <w:ind w:left="4320" w:hanging="360"/>
+      </w:pPr>
+      <w:rPr>
+        <w:rFonts w:ascii="Wingdings" w:hAnsi="Wingdings" w:hint="default"/>
+        <w:sz w:val="20"/>
+      </w:rPr>
+    </w:lvl>
+    <w:lvl w:ilvl="6" w:tentative="1">
+      <w:start w:val="1"/>
+      <w:numFmt w:val="bullet"/>
+      <w:lvlText w:val=""/>
+      <w:lvlJc w:val="left"/>
+      <w:pPr>
+        <w:tabs>
+          <w:tab w:val="num" w:pos="5040"/>
+        </w:tabs>
+        <w:ind w:left="5040" w:hanging="360"/>
+      </w:pPr>
+      <w:rPr>
+        <w:rFonts w:ascii="Wingdings" w:hAnsi="Wingdings" w:hint="default"/>
+        <w:sz w:val="20"/>
+      </w:rPr>
+    </w:lvl>
+    <w:lvl w:ilvl="7" w:tentative="1">
+      <w:start w:val="1"/>
+      <w:numFmt w:val="bullet"/>
+      <w:lvlText w:val=""/>
+      <w:lvlJc w:val="left"/>
+      <w:pPr>
+        <w:tabs>
+          <w:tab w:val="num" w:pos="5760"/>
+        </w:tabs>
+        <w:ind w:left="5760" w:hanging="360"/>
+      </w:pPr>
+      <w:rPr>
+        <w:rFonts w:ascii="Wingdings" w:hAnsi="Wingdings" w:hint="default"/>
+        <w:sz w:val="20"/>
+      </w:rPr>
+    </w:lvl>
+    <w:lvl w:ilvl="8" w:tentative="1">
+      <w:start w:val="1"/>
+      <w:numFmt w:val="bullet"/>
+      <w:lvlText w:val=""/>
+      <w:lvlJc w:val="left"/>
+      <w:pPr>
+        <w:tabs>
+          <w:tab w:val="num" w:pos="6480"/>
+        </w:tabs>
+        <w:ind w:left="6480" w:hanging="360"/>
+      </w:pPr>
+      <w:rPr>
+        <w:rFonts w:ascii="Wingdings" w:hAnsi="Wingdings" w:hint="default"/>
+        <w:sz w:val="20"/>
+      </w:rPr>
+    </w:lvl>
+  </w:abstractNum>
+  <w:abstractNum w:abstractNumId="11" w15:restartNumberingAfterBreak="0">
+    <w:nsid w:val="348C2474"/>
+    <w:multiLevelType w:val="multilevel"/>
+    <w:tmpl w:val="3E52393E"/>
+    <w:lvl w:ilvl="0">
+      <w:start w:val="1"/>
+      <w:numFmt w:val="bullet"/>
+      <w:lvlText w:val=""/>
+      <w:lvlJc w:val="left"/>
+      <w:pPr>
+        <w:tabs>
+          <w:tab w:val="num" w:pos="720"/>
+        </w:tabs>
+        <w:ind w:left="720" w:hanging="360"/>
+      </w:pPr>
+      <w:rPr>
+        <w:rFonts w:ascii="Symbol" w:hAnsi="Symbol" w:hint="default"/>
+        <w:sz w:val="20"/>
+      </w:rPr>
+    </w:lvl>
+    <w:lvl w:ilvl="1" w:tentative="1">
+      <w:start w:val="1"/>
+      <w:numFmt w:val="bullet"/>
+      <w:lvlText w:val="o"/>
+      <w:lvlJc w:val="left"/>
+      <w:pPr>
+        <w:tabs>
+          <w:tab w:val="num" w:pos="1440"/>
+        </w:tabs>
+        <w:ind w:left="1440" w:hanging="360"/>
+      </w:pPr>
+      <w:rPr>
+        <w:rFonts w:ascii="Courier New" w:hAnsi="Courier New" w:hint="default"/>
+        <w:sz w:val="20"/>
+      </w:rPr>
+    </w:lvl>
+    <w:lvl w:ilvl="2" w:tentative="1">
+      <w:start w:val="1"/>
+      <w:numFmt w:val="bullet"/>
+      <w:lvlText w:val=""/>
+      <w:lvlJc w:val="left"/>
+      <w:pPr>
+        <w:tabs>
+          <w:tab w:val="num" w:pos="2160"/>
+        </w:tabs>
+        <w:ind w:left="2160" w:hanging="360"/>
+      </w:pPr>
+      <w:rPr>
+        <w:rFonts w:ascii="Wingdings" w:hAnsi="Wingdings" w:hint="default"/>
+        <w:sz w:val="20"/>
+      </w:rPr>
+    </w:lvl>
+    <w:lvl w:ilvl="3" w:tentative="1">
+      <w:start w:val="1"/>
+      <w:numFmt w:val="bullet"/>
+      <w:lvlText w:val=""/>
+      <w:lvlJc w:val="left"/>
+      <w:pPr>
+        <w:tabs>
+          <w:tab w:val="num" w:pos="2880"/>
+        </w:tabs>
+        <w:ind w:left="2880" w:hanging="360"/>
+      </w:pPr>
+      <w:rPr>
+        <w:rFonts w:ascii="Wingdings" w:hAnsi="Wingdings" w:hint="default"/>
+        <w:sz w:val="20"/>
+      </w:rPr>
+    </w:lvl>
+    <w:lvl w:ilvl="4" w:tentative="1">
+      <w:start w:val="1"/>
+      <w:numFmt w:val="bullet"/>
+      <w:lvlText w:val=""/>
+      <w:lvlJc w:val="left"/>
+      <w:pPr>
+        <w:tabs>
+          <w:tab w:val="num" w:pos="3600"/>
+        </w:tabs>
+        <w:ind w:left="3600" w:hanging="360"/>
+      </w:pPr>
+      <w:rPr>
+        <w:rFonts w:ascii="Wingdings" w:hAnsi="Wingdings" w:hint="default"/>
+        <w:sz w:val="20"/>
+      </w:rPr>
+    </w:lvl>
+    <w:lvl w:ilvl="5" w:tentative="1">
+      <w:start w:val="1"/>
+      <w:numFmt w:val="bullet"/>
+      <w:lvlText w:val=""/>
+      <w:lvlJc w:val="left"/>
+      <w:pPr>
+        <w:tabs>
+          <w:tab w:val="num" w:pos="4320"/>
+        </w:tabs>
+        <w:ind w:left="4320" w:hanging="360"/>
+      </w:pPr>
+      <w:rPr>
+        <w:rFonts w:ascii="Wingdings" w:hAnsi="Wingdings" w:hint="default"/>
+        <w:sz w:val="20"/>
+      </w:rPr>
+    </w:lvl>
+    <w:lvl w:ilvl="6" w:tentative="1">
+      <w:start w:val="1"/>
+      <w:numFmt w:val="bullet"/>
+      <w:lvlText w:val=""/>
+      <w:lvlJc w:val="left"/>
+      <w:pPr>
+        <w:tabs>
+          <w:tab w:val="num" w:pos="5040"/>
+        </w:tabs>
+        <w:ind w:left="5040" w:hanging="360"/>
+      </w:pPr>
+      <w:rPr>
+        <w:rFonts w:ascii="Wingdings" w:hAnsi="Wingdings" w:hint="default"/>
+        <w:sz w:val="20"/>
+      </w:rPr>
+    </w:lvl>
+    <w:lvl w:ilvl="7" w:tentative="1">
+      <w:start w:val="1"/>
+      <w:numFmt w:val="bullet"/>
+      <w:lvlText w:val=""/>
+      <w:lvlJc w:val="left"/>
+      <w:pPr>
+        <w:tabs>
+          <w:tab w:val="num" w:pos="5760"/>
+        </w:tabs>
+        <w:ind w:left="5760" w:hanging="360"/>
+      </w:pPr>
+      <w:rPr>
+        <w:rFonts w:ascii="Wingdings" w:hAnsi="Wingdings" w:hint="default"/>
+        <w:sz w:val="20"/>
+      </w:rPr>
+    </w:lvl>
+    <w:lvl w:ilvl="8" w:tentative="1">
+      <w:start w:val="1"/>
+      <w:numFmt w:val="bullet"/>
+      <w:lvlText w:val=""/>
+      <w:lvlJc w:val="left"/>
+      <w:pPr>
+        <w:tabs>
+          <w:tab w:val="num" w:pos="6480"/>
+        </w:tabs>
+        <w:ind w:left="6480" w:hanging="360"/>
+      </w:pPr>
+      <w:rPr>
+        <w:rFonts w:ascii="Wingdings" w:hAnsi="Wingdings" w:hint="default"/>
+        <w:sz w:val="20"/>
+      </w:rPr>
+    </w:lvl>
+  </w:abstractNum>
+  <w:abstractNum w:abstractNumId="12" w15:restartNumberingAfterBreak="0">
+    <w:nsid w:val="777107F9"/>
+    <w:multiLevelType w:val="multilevel"/>
+    <w:tmpl w:val="2CBA541C"/>
     <w:lvl w:ilvl="0">
       <w:start w:val="1"/>
       <w:numFmt w:val="bullet"/>
@@ -1244,6 +2553,15 @@
   </w:num>
   <w:num w:numId="10" w16cid:durableId="167406286">
     <w:abstractNumId w:val="9"/>
+  </w:num>
+  <w:num w:numId="11" w16cid:durableId="559442862">
+    <w:abstractNumId w:val="12"/>
+  </w:num>
+  <w:num w:numId="12" w16cid:durableId="722295157">
+    <w:abstractNumId w:val="11"/>
+  </w:num>
+  <w:num w:numId="13" w16cid:durableId="1481658586">
+    <w:abstractNumId w:val="10"/>
   </w:num>
 </w:numbering>
 </file>
@@ -1855,7 +3173,6 @@
   <w:style w:type="character" w:default="1" w:styleId="Fuentedeprrafopredeter">
     <w:name w:val="Default Paragraph Font"/>
     <w:uiPriority w:val="1"/>
-    <w:semiHidden/>
     <w:unhideWhenUsed/>
   </w:style>
   <w:style w:type="table" w:default="1" w:styleId="Tablanormal">

</xml_diff>